<commit_message>
updated this weeks gh-pages links
</commit_message>
<xml_diff>
--- a/Gold/Marylia_Nieves_gitlinksweek1.docx
+++ b/Gold/Marylia_Nieves_gitlinksweek1.docx
@@ -18,12 +18,16 @@
       </w:r>
     </w:p>
     <w:p>
-      <w:r>
-        <w:t>https://github.com/marylian/MIU-Week-1</w:t>
-      </w:r>
-      <w:bookmarkStart w:id="0" w:name="_GoBack"/>
-      <w:bookmarkEnd w:id="0"/>
+      <w:hyperlink r:id="rId5" w:history="1">
+        <w:r>
+          <w:rPr>
+            <w:rStyle w:val="Hyperlink"/>
+          </w:rPr>
+          <w:t>https://github.com/marylian/MIU-Week-2</w:t>
+        </w:r>
+      </w:hyperlink>
     </w:p>
+    <w:p/>
     <w:p>
       <w:proofErr w:type="spellStart"/>
       <w:r>
@@ -35,9 +39,47 @@
       </w:r>
     </w:p>
     <w:p>
-      <w:r>
-        <w:t>http://marylian.github.com/MIU-Week-1/index.html</w:t>
-      </w:r>
+      <w:pPr>
+        <w:pStyle w:val="Heading5"/>
+      </w:pPr>
+      <w:hyperlink r:id="rId6" w:history="1">
+        <w:r>
+          <w:rPr>
+            <w:rStyle w:val="Hyperlink"/>
+          </w:rPr>
+          <w:t>http://marylian.github.com/MIU-Week-2/Gold/index.html</w:t>
+        </w:r>
+      </w:hyperlink>
+    </w:p>
+    <w:p/>
+    <w:p>
+      <w:pPr>
+        <w:pStyle w:val="Heading5"/>
+      </w:pPr>
+      <w:hyperlink r:id="rId7" w:history="1">
+        <w:r>
+          <w:rPr>
+            <w:rStyle w:val="Hyperlink"/>
+          </w:rPr>
+          <w:t>http://marylian.github.com/MIU-Week-2/Bronze/index.</w:t>
+        </w:r>
+        <w:r>
+          <w:rPr>
+            <w:rStyle w:val="Hyperlink"/>
+          </w:rPr>
+          <w:t>h</w:t>
+        </w:r>
+        <w:r>
+          <w:rPr>
+            <w:rStyle w:val="Hyperlink"/>
+          </w:rPr>
+          <w:t>tml</w:t>
+        </w:r>
+      </w:hyperlink>
+    </w:p>
+    <w:p>
+      <w:bookmarkStart w:id="0" w:name="_GoBack"/>
+      <w:bookmarkEnd w:id="0"/>
     </w:p>
     <w:sectPr>
       <w:pgSz w:w="11900" w:h="16840"/>
@@ -204,6 +246,27 @@
   <w:style w:type="paragraph" w:default="1" w:styleId="Normal">
     <w:name w:val="Normal"/>
     <w:qFormat/>
+    <w:rsid w:val="0040559F"/>
+  </w:style>
+  <w:style w:type="paragraph" w:styleId="Heading5">
+    <w:name w:val="heading 5"/>
+    <w:basedOn w:val="Normal"/>
+    <w:next w:val="Normal"/>
+    <w:link w:val="Heading5Char"/>
+    <w:uiPriority w:val="9"/>
+    <w:unhideWhenUsed/>
+    <w:qFormat/>
+    <w:rsid w:val="0040559F"/>
+    <w:pPr>
+      <w:keepNext/>
+      <w:keepLines/>
+      <w:spacing w:before="200"/>
+      <w:outlineLvl w:val="4"/>
+    </w:pPr>
+    <w:rPr>
+      <w:rFonts w:asciiTheme="majorHAnsi" w:eastAsiaTheme="majorEastAsia" w:hAnsiTheme="majorHAnsi" w:cstheme="majorBidi"/>
+      <w:color w:val="243F60" w:themeColor="accent1" w:themeShade="7F"/>
+    </w:rPr>
   </w:style>
   <w:style w:type="character" w:default="1" w:styleId="DefaultParagraphFont">
     <w:name w:val="Default Paragraph Font"/>
@@ -231,6 +294,28 @@
     <w:uiPriority w:val="99"/>
     <w:semiHidden/>
     <w:unhideWhenUsed/>
+  </w:style>
+  <w:style w:type="character" w:customStyle="1" w:styleId="Heading5Char">
+    <w:name w:val="Heading 5 Char"/>
+    <w:basedOn w:val="DefaultParagraphFont"/>
+    <w:link w:val="Heading5"/>
+    <w:uiPriority w:val="9"/>
+    <w:rsid w:val="0040559F"/>
+    <w:rPr>
+      <w:rFonts w:asciiTheme="majorHAnsi" w:eastAsiaTheme="majorEastAsia" w:hAnsiTheme="majorHAnsi" w:cstheme="majorBidi"/>
+      <w:color w:val="243F60" w:themeColor="accent1" w:themeShade="7F"/>
+    </w:rPr>
+  </w:style>
+  <w:style w:type="character" w:styleId="Hyperlink">
+    <w:name w:val="Hyperlink"/>
+    <w:basedOn w:val="DefaultParagraphFont"/>
+    <w:uiPriority w:val="99"/>
+    <w:unhideWhenUsed/>
+    <w:rsid w:val="0040559F"/>
+    <w:rPr>
+      <w:color w:val="0000FF" w:themeColor="hyperlink"/>
+      <w:u w:val="single"/>
+    </w:rPr>
   </w:style>
 </w:styles>
 </file>
@@ -390,6 +475,27 @@
   <w:style w:type="paragraph" w:default="1" w:styleId="Normal">
     <w:name w:val="Normal"/>
     <w:qFormat/>
+    <w:rsid w:val="0040559F"/>
+  </w:style>
+  <w:style w:type="paragraph" w:styleId="Heading5">
+    <w:name w:val="heading 5"/>
+    <w:basedOn w:val="Normal"/>
+    <w:next w:val="Normal"/>
+    <w:link w:val="Heading5Char"/>
+    <w:uiPriority w:val="9"/>
+    <w:unhideWhenUsed/>
+    <w:qFormat/>
+    <w:rsid w:val="0040559F"/>
+    <w:pPr>
+      <w:keepNext/>
+      <w:keepLines/>
+      <w:spacing w:before="200"/>
+      <w:outlineLvl w:val="4"/>
+    </w:pPr>
+    <w:rPr>
+      <w:rFonts w:asciiTheme="majorHAnsi" w:eastAsiaTheme="majorEastAsia" w:hAnsiTheme="majorHAnsi" w:cstheme="majorBidi"/>
+      <w:color w:val="243F60" w:themeColor="accent1" w:themeShade="7F"/>
+    </w:rPr>
   </w:style>
   <w:style w:type="character" w:default="1" w:styleId="DefaultParagraphFont">
     <w:name w:val="Default Paragraph Font"/>
@@ -417,6 +523,28 @@
     <w:uiPriority w:val="99"/>
     <w:semiHidden/>
     <w:unhideWhenUsed/>
+  </w:style>
+  <w:style w:type="character" w:customStyle="1" w:styleId="Heading5Char">
+    <w:name w:val="Heading 5 Char"/>
+    <w:basedOn w:val="DefaultParagraphFont"/>
+    <w:link w:val="Heading5"/>
+    <w:uiPriority w:val="9"/>
+    <w:rsid w:val="0040559F"/>
+    <w:rPr>
+      <w:rFonts w:asciiTheme="majorHAnsi" w:eastAsiaTheme="majorEastAsia" w:hAnsiTheme="majorHAnsi" w:cstheme="majorBidi"/>
+      <w:color w:val="243F60" w:themeColor="accent1" w:themeShade="7F"/>
+    </w:rPr>
+  </w:style>
+  <w:style w:type="character" w:styleId="Hyperlink">
+    <w:name w:val="Hyperlink"/>
+    <w:basedOn w:val="DefaultParagraphFont"/>
+    <w:uiPriority w:val="99"/>
+    <w:unhideWhenUsed/>
+    <w:rsid w:val="0040559F"/>
+    <w:rPr>
+      <w:color w:val="0000FF" w:themeColor="hyperlink"/>
+      <w:u w:val="single"/>
+    </w:rPr>
   </w:style>
 </w:styles>
 </file>

</xml_diff>